<commit_message>
adjusted the business capabilities in phase 1
</commit_message>
<xml_diff>
--- a/phase 1/G4_CC_Project_Summary.docx
+++ b/phase 1/G4_CC_Project_Summary.docx
@@ -262,35 +262,23 @@
           <w:lang w:val="en-US" w:eastAsia="pt-PT"/>
           <w14:ligatures w14:val="none"/>
         </w:rPr>
-        <w:t>Ask for prices according to the area</w:t>
-      </w:r>
-      <w:r>
-        <w:rPr>
-          <w:rFonts w:ascii="Times New Roman" w:eastAsia="Times New Roman" w:hAnsi="Times New Roman" w:cs="Times New Roman"/>
-          <w:b/>
-          <w:bCs/>
-          <w:color w:val="333333"/>
-          <w:kern w:val="0"/>
-          <w:sz w:val="24"/>
-          <w:szCs w:val="24"/>
-          <w:lang w:val="en-US" w:eastAsia="pt-PT"/>
-          <w14:ligatures w14:val="none"/>
-        </w:rPr>
-        <w:t xml:space="preserve"> (latitude)</w:t>
-      </w:r>
-      <w:r>
-        <w:rPr>
-          <w:rFonts w:ascii="Times New Roman" w:eastAsia="Times New Roman" w:hAnsi="Times New Roman" w:cs="Times New Roman"/>
-          <w:b/>
-          <w:bCs/>
-          <w:color w:val="333333"/>
-          <w:kern w:val="0"/>
-          <w:sz w:val="24"/>
-          <w:szCs w:val="24"/>
-          <w:lang w:val="en-US" w:eastAsia="pt-PT"/>
-          <w14:ligatures w14:val="none"/>
-        </w:rPr>
-        <w:t>.</w:t>
+        <w:t xml:space="preserve">Analyze payment methods for specific taxi trips or aggregates such as region or time </w:t>
+      </w:r>
+      <w:r>
+        <w:rPr>
+          <w:rFonts w:ascii="Times New Roman" w:eastAsia="Times New Roman" w:hAnsi="Times New Roman" w:cs="Times New Roman"/>
+          <w:b/>
+          <w:bCs/>
+          <w:i/>
+          <w:iCs/>
+          <w:color w:val="333333"/>
+          <w:kern w:val="0"/>
+          <w:sz w:val="24"/>
+          <w:szCs w:val="24"/>
+          <w:lang w:val="en-US" w:eastAsia="pt-PT"/>
+          <w14:ligatures w14:val="none"/>
+        </w:rPr>
+        <w:t>(Regular + Premium functionality)</w:t>
       </w:r>
     </w:p>
     <w:p>
@@ -326,63 +314,65 @@
           <w:lang w:val="en-US" w:eastAsia="pt-PT"/>
           <w14:ligatures w14:val="none"/>
         </w:rPr>
-        <w:t xml:space="preserve">Ask for </w:t>
-      </w:r>
-      <w:r>
-        <w:rPr>
-          <w:rFonts w:ascii="Times New Roman" w:eastAsia="Times New Roman" w:hAnsi="Times New Roman" w:cs="Times New Roman"/>
-          <w:b/>
-          <w:bCs/>
-          <w:color w:val="333333"/>
-          <w:kern w:val="0"/>
-          <w:sz w:val="24"/>
-          <w:szCs w:val="24"/>
-          <w:lang w:val="en-US" w:eastAsia="pt-PT"/>
-          <w14:ligatures w14:val="none"/>
-        </w:rPr>
-        <w:t xml:space="preserve">percentages of the </w:t>
-      </w:r>
-      <w:r>
-        <w:rPr>
-          <w:rFonts w:ascii="Times New Roman" w:eastAsia="Times New Roman" w:hAnsi="Times New Roman" w:cs="Times New Roman"/>
-          <w:b/>
-          <w:bCs/>
-          <w:color w:val="333333"/>
-          <w:kern w:val="0"/>
-          <w:sz w:val="24"/>
-          <w:szCs w:val="24"/>
-          <w:lang w:val="en-US" w:eastAsia="pt-PT"/>
-          <w14:ligatures w14:val="none"/>
-        </w:rPr>
-        <w:t xml:space="preserve">price’s </w:t>
-      </w:r>
-      <w:r>
-        <w:rPr>
-          <w:rFonts w:ascii="Times New Roman" w:eastAsia="Times New Roman" w:hAnsi="Times New Roman" w:cs="Times New Roman"/>
-          <w:b/>
-          <w:bCs/>
-          <w:color w:val="333333"/>
-          <w:kern w:val="0"/>
-          <w:sz w:val="24"/>
-          <w:szCs w:val="24"/>
-          <w:lang w:val="en-US" w:eastAsia="pt-PT"/>
-          <w14:ligatures w14:val="none"/>
-        </w:rPr>
-        <w:t>composition</w:t>
-      </w:r>
-      <w:r>
-        <w:rPr>
-          <w:rFonts w:ascii="Times New Roman" w:eastAsia="Times New Roman" w:hAnsi="Times New Roman" w:cs="Times New Roman"/>
-          <w:b/>
-          <w:bCs/>
-          <w:color w:val="333333"/>
-          <w:kern w:val="0"/>
-          <w:sz w:val="24"/>
-          <w:szCs w:val="24"/>
-          <w:lang w:val="en-US" w:eastAsia="pt-PT"/>
-          <w14:ligatures w14:val="none"/>
-        </w:rPr>
-        <w:t>.</w:t>
+        <w:t>S</w:t>
+      </w:r>
+      <w:r>
+        <w:rPr>
+          <w:rFonts w:ascii="Times New Roman" w:eastAsia="Times New Roman" w:hAnsi="Times New Roman" w:cs="Times New Roman"/>
+          <w:b/>
+          <w:bCs/>
+          <w:color w:val="333333"/>
+          <w:kern w:val="0"/>
+          <w:sz w:val="24"/>
+          <w:szCs w:val="24"/>
+          <w:lang w:val="en-US" w:eastAsia="pt-PT"/>
+          <w14:ligatures w14:val="none"/>
+        </w:rPr>
+        <w:t xml:space="preserve">earch for alternative routes based on distance, traffic, trip duration, and estimated trip </w:t>
+      </w:r>
+      <w:r>
+        <w:rPr>
+          <w:rFonts w:ascii="Times New Roman" w:eastAsia="Times New Roman" w:hAnsi="Times New Roman" w:cs="Times New Roman"/>
+          <w:b/>
+          <w:bCs/>
+          <w:color w:val="333333"/>
+          <w:kern w:val="0"/>
+          <w:sz w:val="24"/>
+          <w:szCs w:val="24"/>
+          <w:lang w:val="en-US" w:eastAsia="pt-PT"/>
+          <w14:ligatures w14:val="none"/>
+        </w:rPr>
+        <w:t>cost</w:t>
+      </w:r>
+      <w:r>
+        <w:rPr>
+          <w:rFonts w:ascii="Times New Roman" w:eastAsia="Times New Roman" w:hAnsi="Times New Roman" w:cs="Times New Roman"/>
+          <w:b/>
+          <w:bCs/>
+          <w:color w:val="333333"/>
+          <w:kern w:val="0"/>
+          <w:sz w:val="24"/>
+          <w:szCs w:val="24"/>
+          <w:lang w:val="en-US" w:eastAsia="pt-PT"/>
+          <w14:ligatures w14:val="none"/>
+        </w:rPr>
+        <w:t xml:space="preserve"> </w:t>
+      </w:r>
+      <w:r>
+        <w:rPr>
+          <w:rFonts w:ascii="Times New Roman" w:eastAsia="Times New Roman" w:hAnsi="Times New Roman" w:cs="Times New Roman"/>
+          <w:b/>
+          <w:bCs/>
+          <w:i/>
+          <w:iCs/>
+          <w:color w:val="333333"/>
+          <w:kern w:val="0"/>
+          <w:sz w:val="24"/>
+          <w:szCs w:val="24"/>
+          <w:lang w:val="en-US" w:eastAsia="pt-PT"/>
+          <w14:ligatures w14:val="none"/>
+        </w:rPr>
+        <w:t>(Regular + Premium functionality)</w:t>
       </w:r>
     </w:p>
     <w:p>
@@ -418,35 +408,23 @@
           <w:lang w:val="en-US" w:eastAsia="pt-PT"/>
           <w14:ligatures w14:val="none"/>
         </w:rPr>
-        <w:t xml:space="preserve">Ask for prices according to the </w:t>
-      </w:r>
-      <w:r>
-        <w:rPr>
-          <w:rFonts w:ascii="Times New Roman" w:eastAsia="Times New Roman" w:hAnsi="Times New Roman" w:cs="Times New Roman"/>
-          <w:b/>
-          <w:bCs/>
-          <w:color w:val="333333"/>
-          <w:kern w:val="0"/>
-          <w:sz w:val="24"/>
-          <w:szCs w:val="24"/>
-          <w:lang w:val="en-US" w:eastAsia="pt-PT"/>
-          <w14:ligatures w14:val="none"/>
-        </w:rPr>
-        <w:t>distance</w:t>
-      </w:r>
-      <w:r>
-        <w:rPr>
-          <w:rFonts w:ascii="Times New Roman" w:eastAsia="Times New Roman" w:hAnsi="Times New Roman" w:cs="Times New Roman"/>
-          <w:b/>
-          <w:bCs/>
-          <w:color w:val="333333"/>
-          <w:kern w:val="0"/>
-          <w:sz w:val="24"/>
-          <w:szCs w:val="24"/>
-          <w:lang w:val="en-US" w:eastAsia="pt-PT"/>
-          <w14:ligatures w14:val="none"/>
-        </w:rPr>
-        <w:t>.</w:t>
+        <w:t xml:space="preserve">Consult average taxi fares during different days of the week or times in a day </w:t>
+      </w:r>
+      <w:r>
+        <w:rPr>
+          <w:rFonts w:ascii="Times New Roman" w:eastAsia="Times New Roman" w:hAnsi="Times New Roman" w:cs="Times New Roman"/>
+          <w:b/>
+          <w:bCs/>
+          <w:i/>
+          <w:iCs/>
+          <w:color w:val="333333"/>
+          <w:kern w:val="0"/>
+          <w:sz w:val="24"/>
+          <w:szCs w:val="24"/>
+          <w:lang w:val="en-US" w:eastAsia="pt-PT"/>
+          <w14:ligatures w14:val="none"/>
+        </w:rPr>
+        <w:t>(Regular + Premium functionality)</w:t>
       </w:r>
     </w:p>
     <w:p>
@@ -482,7 +460,149 @@
           <w:lang w:val="en-US" w:eastAsia="pt-PT"/>
           <w14:ligatures w14:val="none"/>
         </w:rPr>
-        <w:t>Map with traffic density.</w:t>
+        <w:t xml:space="preserve">Scheduling </w:t>
+      </w:r>
+      <w:r>
+        <w:rPr>
+          <w:rFonts w:ascii="Times New Roman" w:eastAsia="Times New Roman" w:hAnsi="Times New Roman" w:cs="Times New Roman"/>
+          <w:b/>
+          <w:bCs/>
+          <w:color w:val="333333"/>
+          <w:kern w:val="0"/>
+          <w:sz w:val="24"/>
+          <w:szCs w:val="24"/>
+          <w:lang w:val="en-US" w:eastAsia="pt-PT"/>
+          <w14:ligatures w14:val="none"/>
+        </w:rPr>
+        <w:t>r</w:t>
+      </w:r>
+      <w:r>
+        <w:rPr>
+          <w:rFonts w:ascii="Times New Roman" w:eastAsia="Times New Roman" w:hAnsi="Times New Roman" w:cs="Times New Roman"/>
+          <w:b/>
+          <w:bCs/>
+          <w:color w:val="333333"/>
+          <w:kern w:val="0"/>
+          <w:sz w:val="24"/>
+          <w:szCs w:val="24"/>
+          <w:lang w:val="en-US" w:eastAsia="pt-PT"/>
+          <w14:ligatures w14:val="none"/>
+        </w:rPr>
+        <w:t xml:space="preserve">ecurring </w:t>
+      </w:r>
+      <w:r>
+        <w:rPr>
+          <w:rFonts w:ascii="Times New Roman" w:eastAsia="Times New Roman" w:hAnsi="Times New Roman" w:cs="Times New Roman"/>
+          <w:b/>
+          <w:bCs/>
+          <w:color w:val="333333"/>
+          <w:kern w:val="0"/>
+          <w:sz w:val="24"/>
+          <w:szCs w:val="24"/>
+          <w:lang w:val="en-US" w:eastAsia="pt-PT"/>
+          <w14:ligatures w14:val="none"/>
+        </w:rPr>
+        <w:t>t</w:t>
+      </w:r>
+      <w:r>
+        <w:rPr>
+          <w:rFonts w:ascii="Times New Roman" w:eastAsia="Times New Roman" w:hAnsi="Times New Roman" w:cs="Times New Roman"/>
+          <w:b/>
+          <w:bCs/>
+          <w:color w:val="333333"/>
+          <w:kern w:val="0"/>
+          <w:sz w:val="24"/>
+          <w:szCs w:val="24"/>
+          <w:lang w:val="en-US" w:eastAsia="pt-PT"/>
+          <w14:ligatures w14:val="none"/>
+        </w:rPr>
+        <w:t xml:space="preserve">rips for </w:t>
+      </w:r>
+      <w:r>
+        <w:rPr>
+          <w:rFonts w:ascii="Times New Roman" w:eastAsia="Times New Roman" w:hAnsi="Times New Roman" w:cs="Times New Roman"/>
+          <w:b/>
+          <w:bCs/>
+          <w:color w:val="333333"/>
+          <w:kern w:val="0"/>
+          <w:sz w:val="24"/>
+          <w:szCs w:val="24"/>
+          <w:lang w:val="en-US" w:eastAsia="pt-PT"/>
+          <w14:ligatures w14:val="none"/>
+        </w:rPr>
+        <w:t>s</w:t>
+      </w:r>
+      <w:r>
+        <w:rPr>
+          <w:rFonts w:ascii="Times New Roman" w:eastAsia="Times New Roman" w:hAnsi="Times New Roman" w:cs="Times New Roman"/>
+          <w:b/>
+          <w:bCs/>
+          <w:color w:val="333333"/>
+          <w:kern w:val="0"/>
+          <w:sz w:val="24"/>
+          <w:szCs w:val="24"/>
+          <w:lang w:val="en-US" w:eastAsia="pt-PT"/>
+          <w14:ligatures w14:val="none"/>
+        </w:rPr>
+        <w:t xml:space="preserve">pecial </w:t>
+      </w:r>
+      <w:r>
+        <w:rPr>
+          <w:rFonts w:ascii="Times New Roman" w:eastAsia="Times New Roman" w:hAnsi="Times New Roman" w:cs="Times New Roman"/>
+          <w:b/>
+          <w:bCs/>
+          <w:color w:val="333333"/>
+          <w:kern w:val="0"/>
+          <w:sz w:val="24"/>
+          <w:szCs w:val="24"/>
+          <w:lang w:val="en-US" w:eastAsia="pt-PT"/>
+          <w14:ligatures w14:val="none"/>
+        </w:rPr>
+        <w:t>e</w:t>
+      </w:r>
+      <w:r>
+        <w:rPr>
+          <w:rFonts w:ascii="Times New Roman" w:eastAsia="Times New Roman" w:hAnsi="Times New Roman" w:cs="Times New Roman"/>
+          <w:b/>
+          <w:bCs/>
+          <w:color w:val="333333"/>
+          <w:kern w:val="0"/>
+          <w:sz w:val="24"/>
+          <w:szCs w:val="24"/>
+          <w:lang w:val="en-US" w:eastAsia="pt-PT"/>
+          <w14:ligatures w14:val="none"/>
+        </w:rPr>
+        <w:t>vents</w:t>
+      </w:r>
+      <w:r>
+        <w:rPr>
+          <w:rFonts w:ascii="Times New Roman" w:eastAsia="Times New Roman" w:hAnsi="Times New Roman" w:cs="Times New Roman"/>
+          <w:b/>
+          <w:bCs/>
+          <w:color w:val="333333"/>
+          <w:kern w:val="0"/>
+          <w:sz w:val="24"/>
+          <w:szCs w:val="24"/>
+          <w:lang w:val="en-US" w:eastAsia="pt-PT"/>
+          <w14:ligatures w14:val="none"/>
+        </w:rPr>
+        <w:t xml:space="preserve"> </w:t>
+      </w:r>
+      <w:r>
+        <w:rPr>
+          <w:rFonts w:ascii="Times New Roman" w:eastAsia="Times New Roman" w:hAnsi="Times New Roman" w:cs="Times New Roman"/>
+          <w:b/>
+          <w:bCs/>
+          <w:i/>
+          <w:iCs/>
+          <w:color w:val="333333"/>
+          <w:kern w:val="0"/>
+          <w:sz w:val="24"/>
+          <w:szCs w:val="24"/>
+          <w:lang w:val="en-US" w:eastAsia="pt-PT"/>
+          <w14:ligatures w14:val="none"/>
+        </w:rPr>
+        <w:t>(Premium functionality)</w:t>
       </w:r>
     </w:p>
     <w:p>
@@ -498,27 +618,61 @@
           <w:rFonts w:ascii="Times New Roman" w:eastAsia="Times New Roman" w:hAnsi="Times New Roman" w:cs="Times New Roman"/>
           <w:b/>
           <w:bCs/>
-          <w:color w:val="333333"/>
-          <w:kern w:val="0"/>
-          <w:sz w:val="24"/>
-          <w:szCs w:val="24"/>
-          <w:lang w:val="en-US" w:eastAsia="pt-PT"/>
-          <w14:ligatures w14:val="none"/>
-        </w:rPr>
-      </w:pPr>
-      <w:r>
-        <w:rPr>
-          <w:rFonts w:ascii="Times New Roman" w:eastAsia="Times New Roman" w:hAnsi="Times New Roman" w:cs="Times New Roman"/>
-          <w:b/>
-          <w:bCs/>
-          <w:color w:val="333333"/>
-          <w:kern w:val="0"/>
-          <w:sz w:val="24"/>
-          <w:szCs w:val="24"/>
-          <w:lang w:val="en-US" w:eastAsia="pt-PT"/>
-          <w14:ligatures w14:val="none"/>
-        </w:rPr>
-        <w:t>2016 Stats (mean, max, min, count)</w:t>
+          <w:i/>
+          <w:iCs/>
+          <w:color w:val="333333"/>
+          <w:kern w:val="0"/>
+          <w:sz w:val="24"/>
+          <w:szCs w:val="24"/>
+          <w:lang w:val="en-US" w:eastAsia="pt-PT"/>
+          <w14:ligatures w14:val="none"/>
+        </w:rPr>
+      </w:pPr>
+      <w:r>
+        <w:rPr>
+          <w:rFonts w:ascii="Times New Roman" w:eastAsia="Times New Roman" w:hAnsi="Times New Roman" w:cs="Times New Roman"/>
+          <w:b/>
+          <w:bCs/>
+          <w:color w:val="333333"/>
+          <w:kern w:val="0"/>
+          <w:sz w:val="24"/>
+          <w:szCs w:val="24"/>
+          <w:lang w:val="en-US" w:eastAsia="pt-PT"/>
+          <w14:ligatures w14:val="none"/>
+        </w:rPr>
+        <w:t xml:space="preserve">Calculate the fastest and shortest taxi route </w:t>
+      </w:r>
+      <w:r>
+        <w:rPr>
+          <w:rFonts w:ascii="Times New Roman" w:eastAsia="Times New Roman" w:hAnsi="Times New Roman" w:cs="Times New Roman"/>
+          <w:b/>
+          <w:bCs/>
+          <w:i/>
+          <w:iCs/>
+          <w:color w:val="333333"/>
+          <w:kern w:val="0"/>
+          <w:sz w:val="24"/>
+          <w:szCs w:val="24"/>
+          <w:lang w:val="en-US" w:eastAsia="pt-PT"/>
+          <w14:ligatures w14:val="none"/>
+        </w:rPr>
+        <w:t>(Premium functionality</w:t>
+      </w:r>
+      <w:r>
+        <w:rPr>
+          <w:rFonts w:ascii="Times New Roman" w:eastAsia="Times New Roman" w:hAnsi="Times New Roman" w:cs="Times New Roman"/>
+          <w:b/>
+          <w:bCs/>
+          <w:i/>
+          <w:iCs/>
+          <w:color w:val="333333"/>
+          <w:kern w:val="0"/>
+          <w:sz w:val="24"/>
+          <w:szCs w:val="24"/>
+          <w:lang w:val="en-US" w:eastAsia="pt-PT"/>
+          <w14:ligatures w14:val="none"/>
+        </w:rPr>
+        <w:t>)</w:t>
       </w:r>
     </w:p>
     <w:p>
@@ -640,8 +794,24 @@
           <w:lang w:eastAsia="pt-PT"/>
           <w14:ligatures w14:val="none"/>
         </w:rPr>
-        <w:t>ile type</w:t>
-      </w:r>
+        <w:t xml:space="preserve">ile </w:t>
+      </w:r>
+      <w:proofErr w:type="spellStart"/>
+      <w:r>
+        <w:rPr>
+          <w:rFonts w:ascii="Times New Roman" w:eastAsia="Times New Roman" w:hAnsi="Times New Roman" w:cs="Times New Roman"/>
+          <w:b/>
+          <w:bCs/>
+          <w:color w:val="333333"/>
+          <w:kern w:val="0"/>
+          <w:sz w:val="24"/>
+          <w:szCs w:val="24"/>
+          <w:lang w:eastAsia="pt-PT"/>
+          <w14:ligatures w14:val="none"/>
+        </w:rPr>
+        <w:t>type</w:t>
+      </w:r>
+      <w:proofErr w:type="spellEnd"/>
       <w:r>
         <w:rPr>
           <w:rFonts w:ascii="Times New Roman" w:eastAsia="Times New Roman" w:hAnsi="Times New Roman" w:cs="Times New Roman"/>
@@ -688,6 +858,7 @@
           <w14:ligatures w14:val="none"/>
         </w:rPr>
       </w:pPr>
+      <w:proofErr w:type="spellStart"/>
       <w:r>
         <w:rPr>
           <w:rFonts w:ascii="Times New Roman" w:eastAsia="Times New Roman" w:hAnsi="Times New Roman" w:cs="Times New Roman"/>
@@ -714,8 +885,99 @@
           <w:lang w:eastAsia="pt-PT"/>
           <w14:ligatures w14:val="none"/>
         </w:rPr>
-        <w:t>ize of the dataset</w:t>
-      </w:r>
+        <w:t>ize</w:t>
+      </w:r>
+      <w:proofErr w:type="spellEnd"/>
+      <w:r>
+        <w:rPr>
+          <w:rFonts w:ascii="Times New Roman" w:eastAsia="Times New Roman" w:hAnsi="Times New Roman" w:cs="Times New Roman"/>
+          <w:b/>
+          <w:bCs/>
+          <w:color w:val="333333"/>
+          <w:kern w:val="0"/>
+          <w:sz w:val="24"/>
+          <w:szCs w:val="24"/>
+          <w:lang w:eastAsia="pt-PT"/>
+          <w14:ligatures w14:val="none"/>
+        </w:rPr>
+        <w:t xml:space="preserve"> </w:t>
+      </w:r>
+      <w:proofErr w:type="spellStart"/>
+      <w:r>
+        <w:rPr>
+          <w:rFonts w:ascii="Times New Roman" w:eastAsia="Times New Roman" w:hAnsi="Times New Roman" w:cs="Times New Roman"/>
+          <w:b/>
+          <w:bCs/>
+          <w:color w:val="333333"/>
+          <w:kern w:val="0"/>
+          <w:sz w:val="24"/>
+          <w:szCs w:val="24"/>
+          <w:lang w:eastAsia="pt-PT"/>
+          <w14:ligatures w14:val="none"/>
+        </w:rPr>
+        <w:t>of</w:t>
+      </w:r>
+      <w:proofErr w:type="spellEnd"/>
+      <w:r>
+        <w:rPr>
+          <w:rFonts w:ascii="Times New Roman" w:eastAsia="Times New Roman" w:hAnsi="Times New Roman" w:cs="Times New Roman"/>
+          <w:b/>
+          <w:bCs/>
+          <w:color w:val="333333"/>
+          <w:kern w:val="0"/>
+          <w:sz w:val="24"/>
+          <w:szCs w:val="24"/>
+          <w:lang w:eastAsia="pt-PT"/>
+          <w14:ligatures w14:val="none"/>
+        </w:rPr>
+        <w:t xml:space="preserve"> </w:t>
+      </w:r>
+      <w:proofErr w:type="spellStart"/>
+      <w:r>
+        <w:rPr>
+          <w:rFonts w:ascii="Times New Roman" w:eastAsia="Times New Roman" w:hAnsi="Times New Roman" w:cs="Times New Roman"/>
+          <w:b/>
+          <w:bCs/>
+          <w:color w:val="333333"/>
+          <w:kern w:val="0"/>
+          <w:sz w:val="24"/>
+          <w:szCs w:val="24"/>
+          <w:lang w:eastAsia="pt-PT"/>
+          <w14:ligatures w14:val="none"/>
+        </w:rPr>
+        <w:t>the</w:t>
+      </w:r>
+      <w:proofErr w:type="spellEnd"/>
+      <w:r>
+        <w:rPr>
+          <w:rFonts w:ascii="Times New Roman" w:eastAsia="Times New Roman" w:hAnsi="Times New Roman" w:cs="Times New Roman"/>
+          <w:b/>
+          <w:bCs/>
+          <w:color w:val="333333"/>
+          <w:kern w:val="0"/>
+          <w:sz w:val="24"/>
+          <w:szCs w:val="24"/>
+          <w:lang w:eastAsia="pt-PT"/>
+          <w14:ligatures w14:val="none"/>
+        </w:rPr>
+        <w:t xml:space="preserve"> </w:t>
+      </w:r>
+      <w:proofErr w:type="spellStart"/>
+      <w:r>
+        <w:rPr>
+          <w:rFonts w:ascii="Times New Roman" w:eastAsia="Times New Roman" w:hAnsi="Times New Roman" w:cs="Times New Roman"/>
+          <w:b/>
+          <w:bCs/>
+          <w:color w:val="333333"/>
+          <w:kern w:val="0"/>
+          <w:sz w:val="24"/>
+          <w:szCs w:val="24"/>
+          <w:lang w:eastAsia="pt-PT"/>
+          <w14:ligatures w14:val="none"/>
+        </w:rPr>
+        <w:t>dataset</w:t>
+      </w:r>
+      <w:proofErr w:type="spellEnd"/>
       <w:r>
         <w:rPr>
           <w:rFonts w:ascii="Times New Roman" w:eastAsia="Times New Roman" w:hAnsi="Times New Roman" w:cs="Times New Roman"/>
@@ -753,7 +1015,7 @@
         <w:spacing w:before="100" w:beforeAutospacing="1" w:after="100" w:afterAutospacing="1" w:line="420" w:lineRule="atLeast"/>
         <w:jc w:val="both"/>
         <w:rPr>
-          <w:rStyle w:val="Hiperligao"/>
+          <w:rStyle w:val="Hyperlink"/>
           <w:rFonts w:ascii="Times New Roman" w:eastAsia="Times New Roman" w:hAnsi="Times New Roman" w:cs="Times New Roman"/>
           <w:b/>
           <w:bCs/>
@@ -821,7 +1083,7 @@
       <w:hyperlink r:id="rId7" w:history="1">
         <w:r>
           <w:rPr>
-            <w:rStyle w:val="Hiperligao"/>
+            <w:rStyle w:val="Hyperlink"/>
             <w:rFonts w:ascii="Times New Roman" w:eastAsia="Times New Roman" w:hAnsi="Times New Roman" w:cs="Times New Roman"/>
             <w:kern w:val="0"/>
             <w:sz w:val="24"/>
@@ -874,8 +1136,9 @@
           <w:lang w:eastAsia="pt-PT"/>
           <w14:ligatures w14:val="none"/>
         </w:rPr>
-        <w:t>: Catherine Pr</w:t>
-      </w:r>
+        <w:t xml:space="preserve">: Catherine </w:t>
+      </w:r>
+      <w:proofErr w:type="spellStart"/>
       <w:r>
         <w:rPr>
           <w:rFonts w:ascii="Times New Roman" w:eastAsia="Times New Roman" w:hAnsi="Times New Roman" w:cs="Times New Roman"/>
@@ -887,6 +1150,19 @@
           <w:lang w:eastAsia="pt-PT"/>
           <w14:ligatures w14:val="none"/>
         </w:rPr>
+        <w:t>Pr</w:t>
+      </w:r>
+      <w:r>
+        <w:rPr>
+          <w:rFonts w:ascii="Times New Roman" w:eastAsia="Times New Roman" w:hAnsi="Times New Roman" w:cs="Times New Roman"/>
+          <w:b/>
+          <w:bCs/>
+          <w:kern w:val="0"/>
+          <w:sz w:val="24"/>
+          <w:szCs w:val="24"/>
+          <w:lang w:eastAsia="pt-PT"/>
+          <w14:ligatures w14:val="none"/>
+        </w:rPr>
         <w:t>o</w:t>
       </w:r>
       <w:r>
@@ -900,8 +1176,9 @@
           <w:lang w:eastAsia="pt-PT"/>
           <w14:ligatures w14:val="none"/>
         </w:rPr>
-        <w:t>khorov, Jorge Aleluia, Ma</w:t>
-      </w:r>
+        <w:t>khorov</w:t>
+      </w:r>
+      <w:proofErr w:type="spellEnd"/>
       <w:r>
         <w:rPr>
           <w:rFonts w:ascii="Times New Roman" w:eastAsia="Times New Roman" w:hAnsi="Times New Roman" w:cs="Times New Roman"/>
@@ -913,7 +1190,48 @@
           <w:lang w:eastAsia="pt-PT"/>
           <w14:ligatures w14:val="none"/>
         </w:rPr>
-        <w:t>rtina Fodorová, Til Dietrich, Pol Porra</w:t>
+        <w:t>, Jorge Aleluia, Ma</w:t>
+      </w:r>
+      <w:r>
+        <w:rPr>
+          <w:rFonts w:ascii="Times New Roman" w:eastAsia="Times New Roman" w:hAnsi="Times New Roman" w:cs="Times New Roman"/>
+          <w:b/>
+          <w:bCs/>
+          <w:kern w:val="0"/>
+          <w:sz w:val="24"/>
+          <w:szCs w:val="24"/>
+          <w:lang w:eastAsia="pt-PT"/>
+          <w14:ligatures w14:val="none"/>
+        </w:rPr>
+        <w:t xml:space="preserve">rtina </w:t>
+      </w:r>
+      <w:proofErr w:type="spellStart"/>
+      <w:r>
+        <w:rPr>
+          <w:rFonts w:ascii="Times New Roman" w:eastAsia="Times New Roman" w:hAnsi="Times New Roman" w:cs="Times New Roman"/>
+          <w:b/>
+          <w:bCs/>
+          <w:kern w:val="0"/>
+          <w:sz w:val="24"/>
+          <w:szCs w:val="24"/>
+          <w:lang w:eastAsia="pt-PT"/>
+          <w14:ligatures w14:val="none"/>
+        </w:rPr>
+        <w:t>Fodorová</w:t>
+      </w:r>
+      <w:proofErr w:type="spellEnd"/>
+      <w:r>
+        <w:rPr>
+          <w:rFonts w:ascii="Times New Roman" w:eastAsia="Times New Roman" w:hAnsi="Times New Roman" w:cs="Times New Roman"/>
+          <w:b/>
+          <w:bCs/>
+          <w:kern w:val="0"/>
+          <w:sz w:val="24"/>
+          <w:szCs w:val="24"/>
+          <w:lang w:eastAsia="pt-PT"/>
+          <w14:ligatures w14:val="none"/>
+        </w:rPr>
+        <w:t>, Til Dietrich, Pol Porra</w:t>
       </w:r>
     </w:p>
     <w:p>
@@ -937,6 +1255,7 @@
         <w:rPr>
           <w:lang w:val="en-US"/>
         </w:rPr>
+        <w:lastRenderedPageBreak/>
         <w:t xml:space="preserve"> </w:t>
       </w:r>
     </w:p>
@@ -1115,6 +1434,118 @@
     </w:lvl>
   </w:abstractNum>
   <w:abstractNum w:abstractNumId="1" w15:restartNumberingAfterBreak="0">
+    <w:nsid w:val="58434090"/>
+    <w:multiLevelType w:val="hybridMultilevel"/>
+    <w:tmpl w:val="FEA6A956"/>
+    <w:lvl w:ilvl="0" w:tplc="E18091B2">
+      <w:numFmt w:val="bullet"/>
+      <w:lvlText w:val=""/>
+      <w:lvlJc w:val="left"/>
+      <w:pPr>
+        <w:ind w:left="720" w:hanging="360"/>
+      </w:pPr>
+      <w:rPr>
+        <w:rFonts w:ascii="Symbol" w:eastAsiaTheme="minorHAnsi" w:hAnsi="Symbol" w:cstheme="minorBidi" w:hint="default"/>
+      </w:rPr>
+    </w:lvl>
+    <w:lvl w:ilvl="1" w:tplc="08160003" w:tentative="1">
+      <w:start w:val="1"/>
+      <w:numFmt w:val="bullet"/>
+      <w:lvlText w:val="o"/>
+      <w:lvlJc w:val="left"/>
+      <w:pPr>
+        <w:ind w:left="1440" w:hanging="360"/>
+      </w:pPr>
+      <w:rPr>
+        <w:rFonts w:ascii="Courier New" w:hAnsi="Courier New" w:cs="Courier New" w:hint="default"/>
+      </w:rPr>
+    </w:lvl>
+    <w:lvl w:ilvl="2" w:tplc="08160005" w:tentative="1">
+      <w:start w:val="1"/>
+      <w:numFmt w:val="bullet"/>
+      <w:lvlText w:val=""/>
+      <w:lvlJc w:val="left"/>
+      <w:pPr>
+        <w:ind w:left="2160" w:hanging="360"/>
+      </w:pPr>
+      <w:rPr>
+        <w:rFonts w:ascii="Wingdings" w:hAnsi="Wingdings" w:hint="default"/>
+      </w:rPr>
+    </w:lvl>
+    <w:lvl w:ilvl="3" w:tplc="08160001" w:tentative="1">
+      <w:start w:val="1"/>
+      <w:numFmt w:val="bullet"/>
+      <w:lvlText w:val=""/>
+      <w:lvlJc w:val="left"/>
+      <w:pPr>
+        <w:ind w:left="2880" w:hanging="360"/>
+      </w:pPr>
+      <w:rPr>
+        <w:rFonts w:ascii="Symbol" w:hAnsi="Symbol" w:hint="default"/>
+      </w:rPr>
+    </w:lvl>
+    <w:lvl w:ilvl="4" w:tplc="08160003" w:tentative="1">
+      <w:start w:val="1"/>
+      <w:numFmt w:val="bullet"/>
+      <w:lvlText w:val="o"/>
+      <w:lvlJc w:val="left"/>
+      <w:pPr>
+        <w:ind w:left="3600" w:hanging="360"/>
+      </w:pPr>
+      <w:rPr>
+        <w:rFonts w:ascii="Courier New" w:hAnsi="Courier New" w:cs="Courier New" w:hint="default"/>
+      </w:rPr>
+    </w:lvl>
+    <w:lvl w:ilvl="5" w:tplc="08160005" w:tentative="1">
+      <w:start w:val="1"/>
+      <w:numFmt w:val="bullet"/>
+      <w:lvlText w:val=""/>
+      <w:lvlJc w:val="left"/>
+      <w:pPr>
+        <w:ind w:left="4320" w:hanging="360"/>
+      </w:pPr>
+      <w:rPr>
+        <w:rFonts w:ascii="Wingdings" w:hAnsi="Wingdings" w:hint="default"/>
+      </w:rPr>
+    </w:lvl>
+    <w:lvl w:ilvl="6" w:tplc="08160001" w:tentative="1">
+      <w:start w:val="1"/>
+      <w:numFmt w:val="bullet"/>
+      <w:lvlText w:val=""/>
+      <w:lvlJc w:val="left"/>
+      <w:pPr>
+        <w:ind w:left="5040" w:hanging="360"/>
+      </w:pPr>
+      <w:rPr>
+        <w:rFonts w:ascii="Symbol" w:hAnsi="Symbol" w:hint="default"/>
+      </w:rPr>
+    </w:lvl>
+    <w:lvl w:ilvl="7" w:tplc="08160003" w:tentative="1">
+      <w:start w:val="1"/>
+      <w:numFmt w:val="bullet"/>
+      <w:lvlText w:val="o"/>
+      <w:lvlJc w:val="left"/>
+      <w:pPr>
+        <w:ind w:left="5760" w:hanging="360"/>
+      </w:pPr>
+      <w:rPr>
+        <w:rFonts w:ascii="Courier New" w:hAnsi="Courier New" w:cs="Courier New" w:hint="default"/>
+      </w:rPr>
+    </w:lvl>
+    <w:lvl w:ilvl="8" w:tplc="08160005" w:tentative="1">
+      <w:start w:val="1"/>
+      <w:numFmt w:val="bullet"/>
+      <w:lvlText w:val=""/>
+      <w:lvlJc w:val="left"/>
+      <w:pPr>
+        <w:ind w:left="6480" w:hanging="360"/>
+      </w:pPr>
+      <w:rPr>
+        <w:rFonts w:ascii="Wingdings" w:hAnsi="Wingdings" w:hint="default"/>
+      </w:rPr>
+    </w:lvl>
+  </w:abstractNum>
+  <w:abstractNum w:abstractNumId="2" w15:restartNumberingAfterBreak="0">
     <w:nsid w:val="70DB4268"/>
     <w:multiLevelType w:val="hybridMultilevel"/>
     <w:tmpl w:val="6CD6C290"/>
@@ -1226,7 +1657,7 @@
       </w:rPr>
     </w:lvl>
   </w:abstractNum>
-  <w:abstractNum w:abstractNumId="2" w15:restartNumberingAfterBreak="0">
+  <w:abstractNum w:abstractNumId="3" w15:restartNumberingAfterBreak="0">
     <w:nsid w:val="79406FE6"/>
     <w:multiLevelType w:val="multilevel"/>
     <w:tmpl w:val="580AD9A0"/>
@@ -1376,13 +1807,16 @@
     </w:lvl>
   </w:abstractNum>
   <w:num w:numId="1" w16cid:durableId="1556744136">
-    <w:abstractNumId w:val="1"/>
+    <w:abstractNumId w:val="2"/>
   </w:num>
   <w:num w:numId="2" w16cid:durableId="1698919891">
     <w:abstractNumId w:val="0"/>
   </w:num>
   <w:num w:numId="3" w16cid:durableId="741563439">
-    <w:abstractNumId w:val="2"/>
+    <w:abstractNumId w:val="3"/>
+  </w:num>
+  <w:num w:numId="4" w16cid:durableId="556597844">
+    <w:abstractNumId w:val="1"/>
   </w:num>
 </w:numbering>
 </file>
@@ -1396,7 +1830,7 @@
         <w:kern w:val="2"/>
         <w:sz w:val="24"/>
         <w:szCs w:val="24"/>
-        <w:lang w:eastAsia="en-US" w:bidi="ar-SA"/>
+        <w:lang w:val="en-US" w:eastAsia="en-US" w:bidi="ar-SA"/>
         <w14:ligatures w14:val="standardContextual"/>
       </w:rPr>
     </w:rPrDefault>
@@ -1797,11 +2231,11 @@
       <w:lang w:val="pt-PT"/>
     </w:rPr>
   </w:style>
-  <w:style w:type="paragraph" w:styleId="Ttulo1">
+  <w:style w:type="paragraph" w:styleId="Heading1">
     <w:name w:val="heading 1"/>
     <w:basedOn w:val="Normal"/>
     <w:next w:val="Normal"/>
-    <w:link w:val="Ttulo1Carter"/>
+    <w:link w:val="Heading1Char"/>
     <w:uiPriority w:val="9"/>
     <w:qFormat/>
     <w:rsid w:val="000C4106"/>
@@ -1818,11 +2252,11 @@
       <w:szCs w:val="40"/>
     </w:rPr>
   </w:style>
-  <w:style w:type="paragraph" w:styleId="Ttulo2">
+  <w:style w:type="paragraph" w:styleId="Heading2">
     <w:name w:val="heading 2"/>
     <w:basedOn w:val="Normal"/>
     <w:next w:val="Normal"/>
-    <w:link w:val="Ttulo2Carter"/>
+    <w:link w:val="Heading2Char"/>
     <w:uiPriority w:val="9"/>
     <w:semiHidden/>
     <w:unhideWhenUsed/>
@@ -1841,11 +2275,11 @@
       <w:szCs w:val="32"/>
     </w:rPr>
   </w:style>
-  <w:style w:type="paragraph" w:styleId="Ttulo3">
+  <w:style w:type="paragraph" w:styleId="Heading3">
     <w:name w:val="heading 3"/>
     <w:basedOn w:val="Normal"/>
     <w:next w:val="Normal"/>
-    <w:link w:val="Ttulo3Carter"/>
+    <w:link w:val="Heading3Char"/>
     <w:uiPriority w:val="9"/>
     <w:semiHidden/>
     <w:unhideWhenUsed/>
@@ -1864,11 +2298,11 @@
       <w:szCs w:val="28"/>
     </w:rPr>
   </w:style>
-  <w:style w:type="paragraph" w:styleId="Ttulo4">
+  <w:style w:type="paragraph" w:styleId="Heading4">
     <w:name w:val="heading 4"/>
     <w:basedOn w:val="Normal"/>
     <w:next w:val="Normal"/>
-    <w:link w:val="Ttulo4Carter"/>
+    <w:link w:val="Heading4Char"/>
     <w:uiPriority w:val="9"/>
     <w:semiHidden/>
     <w:unhideWhenUsed/>
@@ -1887,11 +2321,11 @@
       <w:color w:val="0F4761" w:themeColor="accent1" w:themeShade="BF"/>
     </w:rPr>
   </w:style>
-  <w:style w:type="paragraph" w:styleId="Ttulo5">
+  <w:style w:type="paragraph" w:styleId="Heading5">
     <w:name w:val="heading 5"/>
     <w:basedOn w:val="Normal"/>
     <w:next w:val="Normal"/>
-    <w:link w:val="Ttulo5Carter"/>
+    <w:link w:val="Heading5Char"/>
     <w:uiPriority w:val="9"/>
     <w:semiHidden/>
     <w:unhideWhenUsed/>
@@ -1908,11 +2342,11 @@
       <w:color w:val="0F4761" w:themeColor="accent1" w:themeShade="BF"/>
     </w:rPr>
   </w:style>
-  <w:style w:type="paragraph" w:styleId="Ttulo6">
+  <w:style w:type="paragraph" w:styleId="Heading6">
     <w:name w:val="heading 6"/>
     <w:basedOn w:val="Normal"/>
     <w:next w:val="Normal"/>
-    <w:link w:val="Ttulo6Carter"/>
+    <w:link w:val="Heading6Char"/>
     <w:uiPriority w:val="9"/>
     <w:semiHidden/>
     <w:unhideWhenUsed/>
@@ -1931,11 +2365,11 @@
       <w:color w:val="595959" w:themeColor="text1" w:themeTint="A6"/>
     </w:rPr>
   </w:style>
-  <w:style w:type="paragraph" w:styleId="Ttulo7">
+  <w:style w:type="paragraph" w:styleId="Heading7">
     <w:name w:val="heading 7"/>
     <w:basedOn w:val="Normal"/>
     <w:next w:val="Normal"/>
-    <w:link w:val="Ttulo7Carter"/>
+    <w:link w:val="Heading7Char"/>
     <w:uiPriority w:val="9"/>
     <w:semiHidden/>
     <w:unhideWhenUsed/>
@@ -1952,11 +2386,11 @@
       <w:color w:val="595959" w:themeColor="text1" w:themeTint="A6"/>
     </w:rPr>
   </w:style>
-  <w:style w:type="paragraph" w:styleId="Ttulo8">
+  <w:style w:type="paragraph" w:styleId="Heading8">
     <w:name w:val="heading 8"/>
     <w:basedOn w:val="Normal"/>
     <w:next w:val="Normal"/>
-    <w:link w:val="Ttulo8Carter"/>
+    <w:link w:val="Heading8Char"/>
     <w:uiPriority w:val="9"/>
     <w:semiHidden/>
     <w:unhideWhenUsed/>
@@ -1975,11 +2409,11 @@
       <w:color w:val="272727" w:themeColor="text1" w:themeTint="D8"/>
     </w:rPr>
   </w:style>
-  <w:style w:type="paragraph" w:styleId="Ttulo9">
+  <w:style w:type="paragraph" w:styleId="Heading9">
     <w:name w:val="heading 9"/>
     <w:basedOn w:val="Normal"/>
     <w:next w:val="Normal"/>
-    <w:link w:val="Ttulo9Carter"/>
+    <w:link w:val="Heading9Char"/>
     <w:uiPriority w:val="9"/>
     <w:semiHidden/>
     <w:unhideWhenUsed/>
@@ -1996,13 +2430,13 @@
       <w:color w:val="272727" w:themeColor="text1" w:themeTint="D8"/>
     </w:rPr>
   </w:style>
-  <w:style w:type="character" w:default="1" w:styleId="Tipodeletrapredefinidodopargrafo">
+  <w:style w:type="character" w:default="1" w:styleId="DefaultParagraphFont">
     <w:name w:val="Default Paragraph Font"/>
     <w:uiPriority w:val="1"/>
     <w:semiHidden/>
     <w:unhideWhenUsed/>
   </w:style>
-  <w:style w:type="table" w:default="1" w:styleId="Tabelanormal">
+  <w:style w:type="table" w:default="1" w:styleId="TableNormal">
     <w:name w:val="Normal Table"/>
     <w:uiPriority w:val="99"/>
     <w:semiHidden/>
@@ -2017,16 +2451,16 @@
       </w:tblCellMar>
     </w:tblPr>
   </w:style>
-  <w:style w:type="numbering" w:default="1" w:styleId="Semlista">
+  <w:style w:type="numbering" w:default="1" w:styleId="NoList">
     <w:name w:val="No List"/>
     <w:uiPriority w:val="99"/>
     <w:semiHidden/>
     <w:unhideWhenUsed/>
   </w:style>
-  <w:style w:type="character" w:customStyle="1" w:styleId="Ttulo1Carter">
-    <w:name w:val="Título 1 Caráter"/>
-    <w:basedOn w:val="Tipodeletrapredefinidodopargrafo"/>
-    <w:link w:val="Ttulo1"/>
+  <w:style w:type="character" w:customStyle="1" w:styleId="Heading1Char">
+    <w:name w:val="Heading 1 Char"/>
+    <w:basedOn w:val="DefaultParagraphFont"/>
+    <w:link w:val="Heading1"/>
     <w:uiPriority w:val="9"/>
     <w:rsid w:val="000C4106"/>
     <w:rPr>
@@ -2036,10 +2470,10 @@
       <w:szCs w:val="40"/>
     </w:rPr>
   </w:style>
-  <w:style w:type="character" w:customStyle="1" w:styleId="Ttulo2Carter">
-    <w:name w:val="Título 2 Caráter"/>
-    <w:basedOn w:val="Tipodeletrapredefinidodopargrafo"/>
-    <w:link w:val="Ttulo2"/>
+  <w:style w:type="character" w:customStyle="1" w:styleId="Heading2Char">
+    <w:name w:val="Heading 2 Char"/>
+    <w:basedOn w:val="DefaultParagraphFont"/>
+    <w:link w:val="Heading2"/>
     <w:uiPriority w:val="9"/>
     <w:semiHidden/>
     <w:rsid w:val="000C4106"/>
@@ -2050,10 +2484,10 @@
       <w:szCs w:val="32"/>
     </w:rPr>
   </w:style>
-  <w:style w:type="character" w:customStyle="1" w:styleId="Ttulo3Carter">
-    <w:name w:val="Título 3 Caráter"/>
-    <w:basedOn w:val="Tipodeletrapredefinidodopargrafo"/>
-    <w:link w:val="Ttulo3"/>
+  <w:style w:type="character" w:customStyle="1" w:styleId="Heading3Char">
+    <w:name w:val="Heading 3 Char"/>
+    <w:basedOn w:val="DefaultParagraphFont"/>
+    <w:link w:val="Heading3"/>
     <w:uiPriority w:val="9"/>
     <w:semiHidden/>
     <w:rsid w:val="000C4106"/>
@@ -2064,10 +2498,10 @@
       <w:szCs w:val="28"/>
     </w:rPr>
   </w:style>
-  <w:style w:type="character" w:customStyle="1" w:styleId="Ttulo4Carter">
-    <w:name w:val="Título 4 Caráter"/>
-    <w:basedOn w:val="Tipodeletrapredefinidodopargrafo"/>
-    <w:link w:val="Ttulo4"/>
+  <w:style w:type="character" w:customStyle="1" w:styleId="Heading4Char">
+    <w:name w:val="Heading 4 Char"/>
+    <w:basedOn w:val="DefaultParagraphFont"/>
+    <w:link w:val="Heading4"/>
     <w:uiPriority w:val="9"/>
     <w:semiHidden/>
     <w:rsid w:val="000C4106"/>
@@ -2078,10 +2512,10 @@
       <w:color w:val="0F4761" w:themeColor="accent1" w:themeShade="BF"/>
     </w:rPr>
   </w:style>
-  <w:style w:type="character" w:customStyle="1" w:styleId="Ttulo5Carter">
-    <w:name w:val="Título 5 Caráter"/>
-    <w:basedOn w:val="Tipodeletrapredefinidodopargrafo"/>
-    <w:link w:val="Ttulo5"/>
+  <w:style w:type="character" w:customStyle="1" w:styleId="Heading5Char">
+    <w:name w:val="Heading 5 Char"/>
+    <w:basedOn w:val="DefaultParagraphFont"/>
+    <w:link w:val="Heading5"/>
     <w:uiPriority w:val="9"/>
     <w:semiHidden/>
     <w:rsid w:val="000C4106"/>
@@ -2090,10 +2524,10 @@
       <w:color w:val="0F4761" w:themeColor="accent1" w:themeShade="BF"/>
     </w:rPr>
   </w:style>
-  <w:style w:type="character" w:customStyle="1" w:styleId="Ttulo6Carter">
-    <w:name w:val="Título 6 Caráter"/>
-    <w:basedOn w:val="Tipodeletrapredefinidodopargrafo"/>
-    <w:link w:val="Ttulo6"/>
+  <w:style w:type="character" w:customStyle="1" w:styleId="Heading6Char">
+    <w:name w:val="Heading 6 Char"/>
+    <w:basedOn w:val="DefaultParagraphFont"/>
+    <w:link w:val="Heading6"/>
     <w:uiPriority w:val="9"/>
     <w:semiHidden/>
     <w:rsid w:val="000C4106"/>
@@ -2104,10 +2538,10 @@
       <w:color w:val="595959" w:themeColor="text1" w:themeTint="A6"/>
     </w:rPr>
   </w:style>
-  <w:style w:type="character" w:customStyle="1" w:styleId="Ttulo7Carter">
-    <w:name w:val="Título 7 Caráter"/>
-    <w:basedOn w:val="Tipodeletrapredefinidodopargrafo"/>
-    <w:link w:val="Ttulo7"/>
+  <w:style w:type="character" w:customStyle="1" w:styleId="Heading7Char">
+    <w:name w:val="Heading 7 Char"/>
+    <w:basedOn w:val="DefaultParagraphFont"/>
+    <w:link w:val="Heading7"/>
     <w:uiPriority w:val="9"/>
     <w:semiHidden/>
     <w:rsid w:val="000C4106"/>
@@ -2116,10 +2550,10 @@
       <w:color w:val="595959" w:themeColor="text1" w:themeTint="A6"/>
     </w:rPr>
   </w:style>
-  <w:style w:type="character" w:customStyle="1" w:styleId="Ttulo8Carter">
-    <w:name w:val="Título 8 Caráter"/>
-    <w:basedOn w:val="Tipodeletrapredefinidodopargrafo"/>
-    <w:link w:val="Ttulo8"/>
+  <w:style w:type="character" w:customStyle="1" w:styleId="Heading8Char">
+    <w:name w:val="Heading 8 Char"/>
+    <w:basedOn w:val="DefaultParagraphFont"/>
+    <w:link w:val="Heading8"/>
     <w:uiPriority w:val="9"/>
     <w:semiHidden/>
     <w:rsid w:val="000C4106"/>
@@ -2130,10 +2564,10 @@
       <w:color w:val="272727" w:themeColor="text1" w:themeTint="D8"/>
     </w:rPr>
   </w:style>
-  <w:style w:type="character" w:customStyle="1" w:styleId="Ttulo9Carter">
-    <w:name w:val="Título 9 Caráter"/>
-    <w:basedOn w:val="Tipodeletrapredefinidodopargrafo"/>
-    <w:link w:val="Ttulo9"/>
+  <w:style w:type="character" w:customStyle="1" w:styleId="Heading9Char">
+    <w:name w:val="Heading 9 Char"/>
+    <w:basedOn w:val="DefaultParagraphFont"/>
+    <w:link w:val="Heading9"/>
     <w:uiPriority w:val="9"/>
     <w:semiHidden/>
     <w:rsid w:val="000C4106"/>
@@ -2142,11 +2576,11 @@
       <w:color w:val="272727" w:themeColor="text1" w:themeTint="D8"/>
     </w:rPr>
   </w:style>
-  <w:style w:type="paragraph" w:styleId="Ttulo">
+  <w:style w:type="paragraph" w:styleId="Title">
     <w:name w:val="Title"/>
     <w:basedOn w:val="Normal"/>
     <w:next w:val="Normal"/>
-    <w:link w:val="TtuloCarter"/>
+    <w:link w:val="TitleChar"/>
     <w:uiPriority w:val="10"/>
     <w:qFormat/>
     <w:rsid w:val="000C4106"/>
@@ -2162,10 +2596,10 @@
       <w:szCs w:val="56"/>
     </w:rPr>
   </w:style>
-  <w:style w:type="character" w:customStyle="1" w:styleId="TtuloCarter">
-    <w:name w:val="Título Caráter"/>
-    <w:basedOn w:val="Tipodeletrapredefinidodopargrafo"/>
-    <w:link w:val="Ttulo"/>
+  <w:style w:type="character" w:customStyle="1" w:styleId="TitleChar">
+    <w:name w:val="Title Char"/>
+    <w:basedOn w:val="DefaultParagraphFont"/>
+    <w:link w:val="Title"/>
     <w:uiPriority w:val="10"/>
     <w:rsid w:val="000C4106"/>
     <w:rPr>
@@ -2176,11 +2610,11 @@
       <w:szCs w:val="56"/>
     </w:rPr>
   </w:style>
-  <w:style w:type="paragraph" w:styleId="Subttulo">
+  <w:style w:type="paragraph" w:styleId="Subtitle">
     <w:name w:val="Subtitle"/>
     <w:basedOn w:val="Normal"/>
     <w:next w:val="Normal"/>
-    <w:link w:val="SubttuloCarter"/>
+    <w:link w:val="SubtitleChar"/>
     <w:uiPriority w:val="11"/>
     <w:qFormat/>
     <w:rsid w:val="000C4106"/>
@@ -2197,10 +2631,10 @@
       <w:szCs w:val="28"/>
     </w:rPr>
   </w:style>
-  <w:style w:type="character" w:customStyle="1" w:styleId="SubttuloCarter">
-    <w:name w:val="Subtítulo Caráter"/>
-    <w:basedOn w:val="Tipodeletrapredefinidodopargrafo"/>
-    <w:link w:val="Subttulo"/>
+  <w:style w:type="character" w:customStyle="1" w:styleId="SubtitleChar">
+    <w:name w:val="Subtitle Char"/>
+    <w:basedOn w:val="DefaultParagraphFont"/>
+    <w:link w:val="Subtitle"/>
     <w:uiPriority w:val="11"/>
     <w:rsid w:val="000C4106"/>
     <w:rPr>
@@ -2211,11 +2645,11 @@
       <w:szCs w:val="28"/>
     </w:rPr>
   </w:style>
-  <w:style w:type="paragraph" w:styleId="Citao">
+  <w:style w:type="paragraph" w:styleId="Quote">
     <w:name w:val="Quote"/>
     <w:basedOn w:val="Normal"/>
     <w:next w:val="Normal"/>
-    <w:link w:val="CitaoCarter"/>
+    <w:link w:val="QuoteChar"/>
     <w:uiPriority w:val="29"/>
     <w:qFormat/>
     <w:rsid w:val="000C4106"/>
@@ -2229,10 +2663,10 @@
       <w:color w:val="404040" w:themeColor="text1" w:themeTint="BF"/>
     </w:rPr>
   </w:style>
-  <w:style w:type="character" w:customStyle="1" w:styleId="CitaoCarter">
-    <w:name w:val="Citação Caráter"/>
-    <w:basedOn w:val="Tipodeletrapredefinidodopargrafo"/>
-    <w:link w:val="Citao"/>
+  <w:style w:type="character" w:customStyle="1" w:styleId="QuoteChar">
+    <w:name w:val="Quote Char"/>
+    <w:basedOn w:val="DefaultParagraphFont"/>
+    <w:link w:val="Quote"/>
     <w:uiPriority w:val="29"/>
     <w:rsid w:val="000C4106"/>
     <w:rPr>
@@ -2241,7 +2675,7 @@
       <w:color w:val="404040" w:themeColor="text1" w:themeTint="BF"/>
     </w:rPr>
   </w:style>
-  <w:style w:type="paragraph" w:styleId="PargrafodaLista">
+  <w:style w:type="paragraph" w:styleId="ListParagraph">
     <w:name w:val="List Paragraph"/>
     <w:basedOn w:val="Normal"/>
     <w:uiPriority w:val="34"/>
@@ -2252,9 +2686,9 @@
       <w:contextualSpacing/>
     </w:pPr>
   </w:style>
-  <w:style w:type="character" w:styleId="nfaseIntensa">
+  <w:style w:type="character" w:styleId="IntenseEmphasis">
     <w:name w:val="Intense Emphasis"/>
-    <w:basedOn w:val="Tipodeletrapredefinidodopargrafo"/>
+    <w:basedOn w:val="DefaultParagraphFont"/>
     <w:uiPriority w:val="21"/>
     <w:qFormat/>
     <w:rsid w:val="000C4106"/>
@@ -2264,11 +2698,11 @@
       <w:color w:val="0F4761" w:themeColor="accent1" w:themeShade="BF"/>
     </w:rPr>
   </w:style>
-  <w:style w:type="paragraph" w:styleId="CitaoIntensa">
+  <w:style w:type="paragraph" w:styleId="IntenseQuote">
     <w:name w:val="Intense Quote"/>
     <w:basedOn w:val="Normal"/>
     <w:next w:val="Normal"/>
-    <w:link w:val="CitaoIntensaCarter"/>
+    <w:link w:val="IntenseQuoteChar"/>
     <w:uiPriority w:val="30"/>
     <w:qFormat/>
     <w:rsid w:val="000C4106"/>
@@ -2287,10 +2721,10 @@
       <w:color w:val="0F4761" w:themeColor="accent1" w:themeShade="BF"/>
     </w:rPr>
   </w:style>
-  <w:style w:type="character" w:customStyle="1" w:styleId="CitaoIntensaCarter">
-    <w:name w:val="Citação Intensa Caráter"/>
-    <w:basedOn w:val="Tipodeletrapredefinidodopargrafo"/>
-    <w:link w:val="CitaoIntensa"/>
+  <w:style w:type="character" w:customStyle="1" w:styleId="IntenseQuoteChar">
+    <w:name w:val="Intense Quote Char"/>
+    <w:basedOn w:val="DefaultParagraphFont"/>
+    <w:link w:val="IntenseQuote"/>
     <w:uiPriority w:val="30"/>
     <w:rsid w:val="000C4106"/>
     <w:rPr>
@@ -2299,9 +2733,9 @@
       <w:color w:val="0F4761" w:themeColor="accent1" w:themeShade="BF"/>
     </w:rPr>
   </w:style>
-  <w:style w:type="character" w:styleId="RefernciaIntensa">
+  <w:style w:type="character" w:styleId="IntenseReference">
     <w:name w:val="Intense Reference"/>
-    <w:basedOn w:val="Tipodeletrapredefinidodopargrafo"/>
+    <w:basedOn w:val="DefaultParagraphFont"/>
     <w:uiPriority w:val="32"/>
     <w:qFormat/>
     <w:rsid w:val="000C4106"/>
@@ -2313,10 +2747,10 @@
       <w:spacing w:val="5"/>
     </w:rPr>
   </w:style>
-  <w:style w:type="paragraph" w:styleId="Cabealho">
+  <w:style w:type="paragraph" w:styleId="Header">
     <w:name w:val="header"/>
     <w:basedOn w:val="Normal"/>
-    <w:link w:val="CabealhoCarter"/>
+    <w:link w:val="HeaderChar"/>
     <w:uiPriority w:val="99"/>
     <w:unhideWhenUsed/>
     <w:rsid w:val="00E77929"/>
@@ -2328,17 +2762,17 @@
       <w:spacing w:after="0" w:line="240" w:lineRule="auto"/>
     </w:pPr>
   </w:style>
-  <w:style w:type="character" w:customStyle="1" w:styleId="CabealhoCarter">
-    <w:name w:val="Cabeçalho Caráter"/>
-    <w:basedOn w:val="Tipodeletrapredefinidodopargrafo"/>
-    <w:link w:val="Cabealho"/>
+  <w:style w:type="character" w:customStyle="1" w:styleId="HeaderChar">
+    <w:name w:val="Header Char"/>
+    <w:basedOn w:val="DefaultParagraphFont"/>
+    <w:link w:val="Header"/>
     <w:uiPriority w:val="99"/>
     <w:rsid w:val="00E77929"/>
   </w:style>
-  <w:style w:type="paragraph" w:styleId="Rodap">
+  <w:style w:type="paragraph" w:styleId="Footer">
     <w:name w:val="footer"/>
     <w:basedOn w:val="Normal"/>
-    <w:link w:val="RodapCarter"/>
+    <w:link w:val="FooterChar"/>
     <w:uiPriority w:val="99"/>
     <w:unhideWhenUsed/>
     <w:rsid w:val="00E77929"/>
@@ -2350,16 +2784,16 @@
       <w:spacing w:after="0" w:line="240" w:lineRule="auto"/>
     </w:pPr>
   </w:style>
-  <w:style w:type="character" w:customStyle="1" w:styleId="RodapCarter">
-    <w:name w:val="Rodapé Caráter"/>
-    <w:basedOn w:val="Tipodeletrapredefinidodopargrafo"/>
-    <w:link w:val="Rodap"/>
+  <w:style w:type="character" w:customStyle="1" w:styleId="FooterChar">
+    <w:name w:val="Footer Char"/>
+    <w:basedOn w:val="DefaultParagraphFont"/>
+    <w:link w:val="Footer"/>
     <w:uiPriority w:val="99"/>
     <w:rsid w:val="00E77929"/>
   </w:style>
-  <w:style w:type="character" w:styleId="Hiperligao">
+  <w:style w:type="character" w:styleId="Hyperlink">
     <w:name w:val="Hyperlink"/>
-    <w:basedOn w:val="Tipodeletrapredefinidodopargrafo"/>
+    <w:basedOn w:val="DefaultParagraphFont"/>
     <w:uiPriority w:val="99"/>
     <w:unhideWhenUsed/>
     <w:rsid w:val="00231F92"/>
@@ -2368,9 +2802,9 @@
       <w:u w:val="single"/>
     </w:rPr>
   </w:style>
-  <w:style w:type="character" w:styleId="Hiperligaovisitada">
+  <w:style w:type="character" w:styleId="FollowedHyperlink">
     <w:name w:val="FollowedHyperlink"/>
-    <w:basedOn w:val="Tipodeletrapredefinidodopargrafo"/>
+    <w:basedOn w:val="DefaultParagraphFont"/>
     <w:uiPriority w:val="99"/>
     <w:semiHidden/>
     <w:unhideWhenUsed/>
@@ -2382,12 +2816,12 @@
   </w:style>
   <w:style w:type="character" w:customStyle="1" w:styleId="userinitials">
     <w:name w:val="userinitials"/>
-    <w:basedOn w:val="Tipodeletrapredefinidodopargrafo"/>
+    <w:basedOn w:val="DefaultParagraphFont"/>
     <w:rsid w:val="00F64A92"/>
   </w:style>
   <w:style w:type="character" w:customStyle="1" w:styleId="me">
     <w:name w:val="me"/>
-    <w:basedOn w:val="Tipodeletrapredefinidodopargrafo"/>
+    <w:basedOn w:val="DefaultParagraphFont"/>
     <w:rsid w:val="00F64A92"/>
   </w:style>
 </w:styles>

</xml_diff>